<commit_message>
Informe para la siguiente reunión
</commit_message>
<xml_diff>
--- a/Informes y apuntes/Apuntes Datathon.docx
+++ b/Informes y apuntes/Apuntes Datathon.docx
@@ -396,7 +396,13 @@
         </w:rPr>
       </w:pPr>
       <w:r>
-        <w:t>Datos faltantes:</w:t>
+        <w:rPr>
+          <w:u w:val="single"/>
+        </w:rPr>
+        <w:t>Datos faltantes</w:t>
+      </w:r>
+      <w:r>
+        <w:t>:</w:t>
       </w:r>
     </w:p>
     <w:p>
@@ -506,9 +512,13 @@
         <w:rPr>
           <w:b/>
           <w:bCs/>
-        </w:rPr>
-      </w:pPr>
-      <w:r>
+          <w:strike/>
+        </w:rPr>
+      </w:pPr>
+      <w:r>
+        <w:rPr>
+          <w:strike/>
+        </w:rPr>
         <w:t>Datos descompensados:</w:t>
       </w:r>
     </w:p>
@@ -1248,6 +1258,9 @@
       </w:pPr>
       <w:proofErr w:type="spellStart"/>
       <w:r>
+        <w:rPr>
+          <w:strike/>
+        </w:rPr>
         <w:t>GridSearch</w:t>
       </w:r>
       <w:proofErr w:type="spellEnd"/>
@@ -1458,7 +1471,6 @@
           <w:bCs/>
         </w:rPr>
       </w:pPr>
-      <w:bookmarkStart w:id="0" w:name="_GoBack"/>
       <w:proofErr w:type="spellStart"/>
       <w:r>
         <w:rPr>
@@ -1473,7 +1485,6 @@
         </w:rPr>
         <w:t xml:space="preserve"> de MLBOX</w:t>
       </w:r>
-      <w:bookmarkEnd w:id="0"/>
       <w:r>
         <w:t xml:space="preserve">: </w:t>
       </w:r>
@@ -1482,19 +1493,7 @@
           <w:rPr>
             <w:rStyle w:val="Hipervnculo"/>
           </w:rPr>
-          <w:t>https://tow</w:t>
-        </w:r>
-        <w:r>
-          <w:rPr>
-            <w:rStyle w:val="Hipervnculo"/>
-          </w:rPr>
-          <w:t>a</w:t>
-        </w:r>
-        <w:r>
-          <w:rPr>
-            <w:rStyle w:val="Hipervnculo"/>
-          </w:rPr>
-          <w:t>rdsdatascience.com/automl-in-python-an-overview-of-the-mlbox-package-208118a7fe5</w:t>
+          <w:t>https://towardsdatascience.com/automl-in-python-an-overview-of-the-mlbox-package-208118a7fe5</w:t>
         </w:r>
       </w:hyperlink>
     </w:p>

</xml_diff>